<commit_message>
minors in reviewers response
</commit_message>
<xml_diff>
--- a/Reviewer_Response/response_reviewers_MBE.docx
+++ b/Reviewer_Response/response_reviewers_MBE.docx
@@ -469,15 +469,7 @@
           <w:shd w:val="clear" w:color="auto" w:fill="FFFFFF"/>
           <w:lang w:val="en-US"/>
         </w:rPr>
-        <w:t xml:space="preserve">erratum correction, figure modification and minor text review. </w:t>
-      </w:r>
-      <w:r>
-        <w:rPr>
-          <w:rFonts w:asciiTheme="minorHAnsi" w:hAnsiTheme="minorHAnsi" w:cs="Courier New"/>
-          <w:shd w:val="clear" w:color="auto" w:fill="FFFFFF"/>
-          <w:lang w:val="en-US"/>
-        </w:rPr>
-        <w:t>Detailed responses to the reviewers are provided below in a point-by-point manner.</w:t>
+        <w:t>erratum correction, figure modification and minor text review. Detailed responses to the reviewers are provided below in a point-by-point manner.</w:t>
       </w:r>
     </w:p>
     <w:p>
@@ -1127,7 +1119,7 @@
         <w:spacing w:after="160" w:line="360" w:lineRule="auto"/>
         <w:jc w:val="both"/>
         <w:rPr>
-          <w:rFonts w:ascii="-webkit-standard" w:hAnsi="-webkit-standard"/>
+          <w:rFonts w:ascii="-webkit-standard" w:hAnsi="-webkit-standard" w:hint="eastAsia"/>
           <w:color w:val="000000"/>
           <w:lang w:val="en-GB"/>
         </w:rPr>
@@ -1146,7 +1138,7 @@
         <w:spacing w:after="160" w:line="360" w:lineRule="auto"/>
         <w:jc w:val="both"/>
         <w:rPr>
-          <w:rFonts w:ascii="-webkit-standard" w:hAnsi="-webkit-standard"/>
+          <w:rFonts w:ascii="-webkit-standard" w:hAnsi="-webkit-standard" w:hint="eastAsia"/>
           <w:color w:val="000000"/>
           <w:lang w:val="en-GB"/>
         </w:rPr>
@@ -2107,7 +2099,7 @@
         <w:spacing w:after="160" w:line="360" w:lineRule="auto"/>
         <w:jc w:val="both"/>
         <w:rPr>
-          <w:rFonts w:ascii="-webkit-standard" w:hAnsi="-webkit-standard" w:cs="Courier New"/>
+          <w:rFonts w:ascii="-webkit-standard" w:hAnsi="-webkit-standard" w:cs="Courier New" w:hint="eastAsia"/>
           <w:b/>
           <w:bCs/>
           <w:color w:val="385623" w:themeColor="accent6" w:themeShade="80"/>
@@ -2271,7 +2263,55 @@
           <w:color w:val="4472C4" w:themeColor="accent5"/>
           <w:lang w:val="en-US"/>
         </w:rPr>
-        <w:t>We agree with the reviewer’s observation.</w:t>
+        <w:t xml:space="preserve">We agree with the reviewer’s observation. </w:t>
+      </w:r>
+      <w:r>
+        <w:rPr>
+          <w:rFonts w:ascii="-webkit-standard" w:hAnsi="-webkit-standard" w:cstheme="minorHAnsi"/>
+          <w:color w:val="4472C4" w:themeColor="accent5"/>
+          <w:lang w:val="en-US"/>
+        </w:rPr>
+        <w:t xml:space="preserve">We have </w:t>
+      </w:r>
+      <w:r>
+        <w:rPr>
+          <w:rFonts w:ascii="-webkit-standard" w:hAnsi="-webkit-standard" w:cstheme="minorHAnsi"/>
+          <w:color w:val="4472C4" w:themeColor="accent5"/>
+          <w:lang w:val="en-US"/>
+        </w:rPr>
+        <w:t>removed</w:t>
+      </w:r>
+      <w:r>
+        <w:rPr>
+          <w:rFonts w:ascii="-webkit-standard" w:hAnsi="-webkit-standard" w:cstheme="minorHAnsi"/>
+          <w:color w:val="4472C4" w:themeColor="accent5"/>
+          <w:lang w:val="en-US"/>
+        </w:rPr>
+        <w:t xml:space="preserve"> protein-coding/ortholog </w:t>
+      </w:r>
+      <w:r>
+        <w:rPr>
+          <w:rFonts w:ascii="-webkit-standard" w:hAnsi="-webkit-standard" w:cstheme="minorHAnsi"/>
+          <w:color w:val="4472C4" w:themeColor="accent5"/>
+          <w:lang w:val="en-US"/>
+        </w:rPr>
+        <w:t xml:space="preserve">numbers </w:t>
+      </w:r>
+      <w:r>
+        <w:rPr>
+          <w:rFonts w:ascii="-webkit-standard" w:hAnsi="-webkit-standard" w:cstheme="minorHAnsi"/>
+          <w:color w:val="4472C4" w:themeColor="accent5"/>
+          <w:lang w:val="en-US"/>
+        </w:rPr>
+        <w:t>for Figure 3</w:t>
+      </w:r>
+      <w:r>
+        <w:rPr>
+          <w:rFonts w:ascii="-webkit-standard" w:hAnsi="-webkit-standard" w:cstheme="minorHAnsi"/>
+          <w:color w:val="4472C4" w:themeColor="accent5"/>
+          <w:lang w:val="en-US"/>
+        </w:rPr>
+        <w:t>,</w:t>
       </w:r>
       <w:r>
         <w:rPr>
@@ -2287,7 +2327,63 @@
           <w:color w:val="4472C4" w:themeColor="accent5"/>
           <w:lang w:val="en-US"/>
         </w:rPr>
-        <w:t xml:space="preserve">We have unified </w:t>
+        <w:t xml:space="preserve">as </w:t>
+      </w:r>
+      <w:r>
+        <w:rPr>
+          <w:rFonts w:ascii="-webkit-standard" w:hAnsi="-webkit-standard" w:cstheme="minorHAnsi"/>
+          <w:color w:val="4472C4" w:themeColor="accent5"/>
+          <w:lang w:val="en-US"/>
+        </w:rPr>
+        <w:t xml:space="preserve">this information is </w:t>
+      </w:r>
+      <w:r>
+        <w:rPr>
+          <w:rFonts w:ascii="-webkit-standard" w:hAnsi="-webkit-standard" w:cstheme="minorHAnsi"/>
+          <w:color w:val="4472C4" w:themeColor="accent5"/>
+          <w:lang w:val="en-US"/>
+        </w:rPr>
+        <w:t xml:space="preserve">available </w:t>
+      </w:r>
+      <w:r>
+        <w:rPr>
+          <w:rFonts w:ascii="-webkit-standard" w:hAnsi="-webkit-standard" w:cstheme="minorHAnsi"/>
+          <w:color w:val="4472C4" w:themeColor="accent5"/>
+          <w:lang w:val="en-US"/>
+        </w:rPr>
+        <w:t>in supplementary Table S1</w:t>
+      </w:r>
+      <w:r>
+        <w:rPr>
+          <w:rFonts w:ascii="-webkit-standard" w:hAnsi="-webkit-standard" w:cstheme="minorHAnsi"/>
+          <w:color w:val="4472C4" w:themeColor="accent5"/>
+          <w:lang w:val="en-US"/>
+        </w:rPr>
+        <w:t xml:space="preserve">. </w:t>
+      </w:r>
+      <w:r>
+        <w:rPr>
+          <w:rFonts w:ascii="-webkit-standard" w:hAnsi="-webkit-standard" w:cstheme="minorHAnsi"/>
+          <w:color w:val="4472C4" w:themeColor="accent5"/>
+          <w:lang w:val="en-US"/>
+        </w:rPr>
+        <w:t>Additionally, w</w:t>
+      </w:r>
+      <w:r>
+        <w:rPr>
+          <w:rFonts w:ascii="-webkit-standard" w:hAnsi="-webkit-standard" w:cstheme="minorHAnsi"/>
+          <w:color w:val="4472C4" w:themeColor="accent5"/>
+          <w:lang w:val="en-US"/>
+        </w:rPr>
+        <w:t xml:space="preserve">e have </w:t>
+      </w:r>
+      <w:r>
+        <w:rPr>
+          <w:rFonts w:ascii="-webkit-standard" w:hAnsi="-webkit-standard" w:cstheme="minorHAnsi"/>
+          <w:color w:val="4472C4" w:themeColor="accent5"/>
+          <w:lang w:val="en-US"/>
+        </w:rPr>
+        <w:t xml:space="preserve">unified </w:t>
       </w:r>
       <w:r>
         <w:rPr>
@@ -2303,23 +2399,7 @@
           <w:color w:val="4472C4" w:themeColor="accent5"/>
           <w:lang w:val="en-US"/>
         </w:rPr>
-        <w:t>legends</w:t>
-      </w:r>
-      <w:r>
-        <w:rPr>
-          <w:rFonts w:ascii="-webkit-standard" w:hAnsi="-webkit-standard" w:cstheme="minorHAnsi"/>
-          <w:color w:val="4472C4" w:themeColor="accent5"/>
-          <w:lang w:val="en-US"/>
-        </w:rPr>
-        <w:t xml:space="preserve"> for Figure 3</w:t>
-      </w:r>
-      <w:r>
-        <w:rPr>
-          <w:rFonts w:ascii="-webkit-standard" w:hAnsi="-webkit-standard" w:cstheme="minorHAnsi"/>
-          <w:color w:val="4472C4" w:themeColor="accent5"/>
-          <w:lang w:val="en-US"/>
-        </w:rPr>
-        <w:t xml:space="preserve">, increased </w:t>
+        <w:t xml:space="preserve">legends, increased </w:t>
       </w:r>
       <w:r>
         <w:rPr>
@@ -2383,15 +2463,23 @@
           <w:color w:val="4472C4" w:themeColor="accent5"/>
           <w:lang w:val="en-US"/>
         </w:rPr>
-        <w:t>Additionally, w</w:t>
-      </w:r>
-      <w:r>
-        <w:rPr>
-          <w:rFonts w:ascii="-webkit-standard" w:hAnsi="-webkit-standard" w:cstheme="minorHAnsi"/>
-          <w:color w:val="4472C4" w:themeColor="accent5"/>
-          <w:lang w:val="en-US"/>
-        </w:rPr>
-        <w:t>e have re</w:t>
+        <w:t xml:space="preserve">Furthermore, </w:t>
+      </w:r>
+      <w:r>
+        <w:rPr>
+          <w:rFonts w:ascii="-webkit-standard" w:hAnsi="-webkit-standard" w:cstheme="minorHAnsi"/>
+          <w:color w:val="4472C4" w:themeColor="accent5"/>
+          <w:lang w:val="en-US"/>
+        </w:rPr>
+        <w:t>w</w:t>
+      </w:r>
+      <w:r>
+        <w:rPr>
+          <w:rFonts w:ascii="-webkit-standard" w:hAnsi="-webkit-standard" w:cstheme="minorHAnsi"/>
+          <w:color w:val="4472C4" w:themeColor="accent5"/>
+          <w:lang w:val="en-US"/>
+        </w:rPr>
+        <w:t>e re</w:t>
       </w:r>
       <w:r>
         <w:rPr>
@@ -2495,7 +2583,15 @@
           <w:color w:val="4472C4" w:themeColor="accent5"/>
           <w:lang w:val="en-US"/>
         </w:rPr>
-        <w:t xml:space="preserve">adjusted </w:t>
+        <w:t>aligned</w:t>
+      </w:r>
+      <w:r>
+        <w:rPr>
+          <w:rFonts w:ascii="-webkit-standard" w:hAnsi="-webkit-standard" w:cstheme="minorHAnsi"/>
+          <w:color w:val="4472C4" w:themeColor="accent5"/>
+          <w:lang w:val="en-US"/>
+        </w:rPr>
+        <w:t xml:space="preserve"> </w:t>
       </w:r>
       <w:r>
         <w:rPr>
@@ -2535,7 +2631,7 @@
           <w:color w:val="4472C4" w:themeColor="accent5"/>
           <w:lang w:val="en-US"/>
         </w:rPr>
-        <w:t xml:space="preserve">Lastly, we have </w:t>
+        <w:t xml:space="preserve">Lastly, we </w:t>
       </w:r>
       <w:r>
         <w:rPr>
@@ -2591,7 +2687,39 @@
           <w:color w:val="4472C4" w:themeColor="accent5"/>
           <w:lang w:val="en-US"/>
         </w:rPr>
-        <w:t xml:space="preserve">adjusted </w:t>
+        <w:t xml:space="preserve">made </w:t>
+      </w:r>
+      <w:r>
+        <w:rPr>
+          <w:rFonts w:ascii="-webkit-standard" w:hAnsi="-webkit-standard" w:cstheme="minorHAnsi"/>
+          <w:color w:val="4472C4" w:themeColor="accent5"/>
+          <w:lang w:val="en-US"/>
+        </w:rPr>
+        <w:t>adjust</w:t>
+      </w:r>
+      <w:r>
+        <w:rPr>
+          <w:rFonts w:ascii="-webkit-standard" w:hAnsi="-webkit-standard" w:cstheme="minorHAnsi"/>
+          <w:color w:val="4472C4" w:themeColor="accent5"/>
+          <w:lang w:val="en-US"/>
+        </w:rPr>
+        <w:t>ments</w:t>
+      </w:r>
+      <w:r>
+        <w:rPr>
+          <w:rFonts w:ascii="-webkit-standard" w:hAnsi="-webkit-standard" w:cstheme="minorHAnsi"/>
+          <w:color w:val="4472C4" w:themeColor="accent5"/>
+          <w:lang w:val="en-US"/>
+        </w:rPr>
+        <w:t xml:space="preserve"> </w:t>
+      </w:r>
+      <w:r>
+        <w:rPr>
+          <w:rFonts w:ascii="-webkit-standard" w:hAnsi="-webkit-standard" w:cstheme="minorHAnsi"/>
+          <w:color w:val="4472C4" w:themeColor="accent5"/>
+          <w:lang w:val="en-US"/>
+        </w:rPr>
+        <w:t xml:space="preserve">to </w:t>
       </w:r>
       <w:r>
         <w:rPr>
@@ -2666,7 +2794,7 @@
         <w:spacing w:after="160" w:line="360" w:lineRule="auto"/>
         <w:jc w:val="both"/>
         <w:rPr>
-          <w:rFonts w:ascii="-webkit-standard" w:hAnsi="-webkit-standard" w:cs="Courier New"/>
+          <w:rFonts w:ascii="-webkit-standard" w:hAnsi="-webkit-standard" w:cs="Courier New" w:hint="eastAsia"/>
           <w:color w:val="0070C0"/>
           <w:shd w:val="clear" w:color="auto" w:fill="FFFFFF"/>
           <w:lang w:val="en-US"/>

</xml_diff>